<commit_message>
Minor Update to versions and modules
</commit_message>
<xml_diff>
--- a/ProgramDependencies.docx
+++ b/ProgramDependencies.docx
@@ -3,66 +3,179 @@
 <w:document xmlns:wpc="http://schemas.microsoft.com/office/word/2010/wordprocessingCanvas" xmlns:mc="http://schemas.openxmlformats.org/markup-compatibility/2006" xmlns:o="urn:schemas-microsoft-com:office:office" xmlns:r="http://schemas.openxmlformats.org/officeDocument/2006/relationships" xmlns:m="http://schemas.openxmlformats.org/officeDocument/2006/math" xmlns:v="urn:schemas-microsoft-com:vml" xmlns:wp14="http://schemas.microsoft.com/office/word/2010/wordprocessingDrawing" xmlns:wp="http://schemas.openxmlformats.org/drawingml/2006/wordprocessingDrawing" xmlns:w10="urn:schemas-microsoft-com:office:word" xmlns:w="http://schemas.openxmlformats.org/wordprocessingml/2006/main" xmlns:w14="http://schemas.microsoft.com/office/word/2010/wordml" xmlns:w15="http://schemas.microsoft.com/office/word/2012/wordml" xmlns:wpg="http://schemas.microsoft.com/office/word/2010/wordprocessingGroup" xmlns:wpi="http://schemas.microsoft.com/office/word/2010/wordprocessingInk" xmlns:wne="http://schemas.microsoft.com/office/word/2006/wordml" xmlns:wps="http://schemas.microsoft.com/office/word/2010/wordprocessingShape" mc:Ignorable="w14 w15 wp14">
   <w:body>
     <w:p>
-      <w:r>
+      <w:pPr>
+        <w:rPr>
+          <w:b/>
+        </w:rPr>
+      </w:pPr>
+      <w:r>
+        <w:rPr>
+          <w:b/>
+        </w:rPr>
         <w:t>Program dependencies:</w:t>
       </w:r>
     </w:p>
-    <w:p/>
-    <w:p>
-      <w:r>
-        <w:t>xlrd</w:t>
-      </w:r>
-    </w:p>
-    <w:p>
+    <w:p>
+      <w:r>
+        <w:t>Python 3.xx</w:t>
+      </w:r>
+    </w:p>
+    <w:p>
+      <w:proofErr w:type="spellStart"/>
+      <w:r>
+        <w:t>X</w:t>
+      </w:r>
+      <w:r>
+        <w:t>lrd</w:t>
+      </w:r>
+      <w:proofErr w:type="spellEnd"/>
+      <w:r>
+        <w:t xml:space="preserve"> </w:t>
+      </w:r>
+    </w:p>
+    <w:p>
+      <w:proofErr w:type="gramStart"/>
       <w:r>
         <w:t>pandas</w:t>
       </w:r>
-      <w:r>
-        <w:t xml:space="preserve"> version 21 or greater</w:t>
+      <w:proofErr w:type="gramEnd"/>
+      <w:r>
+        <w:t xml:space="preserve"> version </w:t>
+      </w:r>
+      <w:r>
+        <w:t>0.21.0</w:t>
+      </w:r>
+      <w:r>
+        <w:t xml:space="preserve"> or greater</w:t>
+      </w:r>
+    </w:p>
+    <w:p>
+      <w:proofErr w:type="spellStart"/>
+      <w:proofErr w:type="gramStart"/>
+      <w:r>
+        <w:t>vpython</w:t>
+      </w:r>
+      <w:proofErr w:type="spellEnd"/>
+      <w:proofErr w:type="gramEnd"/>
+      <w:r>
+        <w:t xml:space="preserve"> 3.6</w:t>
+      </w:r>
+    </w:p>
+    <w:p>
+      <w:proofErr w:type="gramStart"/>
+      <w:r>
+        <w:t>numbers</w:t>
+      </w:r>
+      <w:proofErr w:type="gramEnd"/>
+    </w:p>
+    <w:p>
+      <w:proofErr w:type="spellStart"/>
+      <w:proofErr w:type="gramStart"/>
+      <w:r>
+        <w:t>numpy</w:t>
+      </w:r>
+      <w:proofErr w:type="spellEnd"/>
+      <w:proofErr w:type="gramEnd"/>
+      <w:r>
+        <w:t xml:space="preserve"> </w:t>
+      </w:r>
+    </w:p>
+    <w:p>
+      <w:proofErr w:type="spellStart"/>
+      <w:proofErr w:type="gramStart"/>
+      <w:r>
+        <w:t>matplotlib</w:t>
+      </w:r>
+      <w:proofErr w:type="spellEnd"/>
+      <w:proofErr w:type="gramEnd"/>
+      <w:r>
+        <w:t xml:space="preserve"> </w:t>
       </w:r>
       <w:bookmarkStart w:id="0" w:name="_GoBack"/>
       <w:bookmarkEnd w:id="0"/>
     </w:p>
     <w:p>
-      <w:r>
-        <w:t>vpython 3.6</w:t>
-      </w:r>
-    </w:p>
-    <w:p>
-      <w:r>
-        <w:t>numpy</w:t>
-      </w:r>
-    </w:p>
-    <w:p>
-      <w:r>
-        <w:t>matplotlib</w:t>
-      </w:r>
-    </w:p>
-    <w:p>
+      <w:proofErr w:type="spellStart"/>
+      <w:proofErr w:type="gramStart"/>
       <w:r>
         <w:t>tkinter</w:t>
       </w:r>
-    </w:p>
-    <w:p>
+      <w:proofErr w:type="spellEnd"/>
+      <w:proofErr w:type="gramEnd"/>
+      <w:r>
+        <w:t xml:space="preserve"> </w:t>
+      </w:r>
+    </w:p>
+    <w:p>
+      <w:proofErr w:type="spellStart"/>
+      <w:proofErr w:type="gramStart"/>
       <w:r>
         <w:t>os</w:t>
       </w:r>
-    </w:p>
-    <w:p>
+      <w:proofErr w:type="spellEnd"/>
+      <w:proofErr w:type="gramEnd"/>
+      <w:r>
+        <w:t xml:space="preserve"> </w:t>
+      </w:r>
+    </w:p>
+    <w:p>
+      <w:proofErr w:type="gramStart"/>
       <w:r>
         <w:t>sys</w:t>
       </w:r>
-    </w:p>
-    <w:p>
+      <w:proofErr w:type="gramEnd"/>
+    </w:p>
+    <w:p>
+      <w:proofErr w:type="spellStart"/>
+      <w:proofErr w:type="gramStart"/>
       <w:r>
         <w:t>scipy</w:t>
       </w:r>
-    </w:p>
-    <w:p>
+      <w:proofErr w:type="spellEnd"/>
+      <w:proofErr w:type="gramEnd"/>
+      <w:r>
+        <w:t xml:space="preserve"> </w:t>
+      </w:r>
+    </w:p>
+    <w:p>
+      <w:proofErr w:type="spellStart"/>
+      <w:proofErr w:type="gramStart"/>
       <w:r>
         <w:t>xlsxwriter</w:t>
       </w:r>
-    </w:p>
+      <w:proofErr w:type="spellEnd"/>
+      <w:proofErr w:type="gramEnd"/>
+    </w:p>
+    <w:p>
+      <w:r>
+        <w:t xml:space="preserve">If using </w:t>
+      </w:r>
+      <w:proofErr w:type="spellStart"/>
+      <w:r>
+        <w:t>spyder</w:t>
+      </w:r>
+      <w:proofErr w:type="spellEnd"/>
+      <w:r>
+        <w:t xml:space="preserve">: version 3.xx or greater, open </w:t>
+      </w:r>
+      <w:proofErr w:type="spellStart"/>
+      <w:r>
+        <w:t>mainBody</w:t>
+      </w:r>
+      <w:proofErr w:type="spellEnd"/>
+      <w:r>
+        <w:t xml:space="preserve"> Script and navigate to: Tools&gt;Preferences&gt;run</w:t>
+      </w:r>
+      <w:proofErr w:type="gramStart"/>
+      <w:r>
+        <w:t>&gt;  then</w:t>
+      </w:r>
+      <w:proofErr w:type="gramEnd"/>
+      <w:r>
+        <w:t xml:space="preserve"> select: “execute in dedicated python console” </w:t>
+      </w:r>
+    </w:p>
+    <w:p/>
     <w:sectPr>
       <w:pgSz w:w="12240" w:h="15840"/>
       <w:pgMar w:top="1440" w:right="1440" w:bottom="1440" w:left="1440" w:header="720" w:footer="720" w:gutter="0"/>

</xml_diff>